<commit_message>
Add new service about message, add new team assignments
</commit_message>
<xml_diff>
--- a/Phân công nhiệm vụ.docx
+++ b/Phân công nhiệm vụ.docx
@@ -83,6 +83,94 @@
           <w:lang w:val="vi-VN"/>
         </w:rPr>
         <w:t>Tuấn Anh: viết API user block, unblock, block list, mở chat recipent, thêm 1 chút về message.</w:t>
+      </w:r>
+    </w:p>
+    <w:p>
+      <w:pPr>
+        <w:pStyle w:val="ListParagraph"/>
+        <w:numPr>
+          <w:ilvl w:val="0"/>
+          <w:numId w:val="1"/>
+        </w:numPr>
+        <w:rPr>
+          <w:rFonts w:cs="Times New Roman"/>
+          <w:szCs w:val="26"/>
+        </w:rPr>
+      </w:pPr>
+      <w:r>
+        <w:rPr>
+          <w:rFonts w:cs="Times New Roman"/>
+          <w:szCs w:val="26"/>
+        </w:rPr>
+        <w:t>Ngày 20/6:</w:t>
+      </w:r>
+    </w:p>
+    <w:p>
+      <w:pPr>
+        <w:pStyle w:val="ListParagraph"/>
+        <w:numPr>
+          <w:ilvl w:val="1"/>
+          <w:numId w:val="1"/>
+        </w:numPr>
+        <w:rPr>
+          <w:rFonts w:cs="Times New Roman"/>
+          <w:szCs w:val="26"/>
+        </w:rPr>
+      </w:pPr>
+      <w:r>
+        <w:rPr>
+          <w:rFonts w:cs="Times New Roman"/>
+          <w:szCs w:val="26"/>
+        </w:rPr>
+        <w:t>Lộc: viết API group_role (thêm, sửa, xoá, lấy all)</w:t>
+      </w:r>
+      <w:r>
+        <w:rPr>
+          <w:rFonts w:cs="Times New Roman"/>
+          <w:szCs w:val="26"/>
+        </w:rPr>
+        <w:t>, API group chat (tạo group chat, xoá group chat, thêm thành viên vào group chat, bổ nhiệm role cho thành viên, cập nhật group chat (đổi tên,…)</w:t>
+      </w:r>
+      <w:r>
+        <w:rPr>
+          <w:rFonts w:cs="Times New Roman"/>
+          <w:szCs w:val="26"/>
+        </w:rPr>
+        <w:t>, chuyển quyền trưởng nhóm)</w:t>
+      </w:r>
+    </w:p>
+    <w:p>
+      <w:pPr>
+        <w:pStyle w:val="ListParagraph"/>
+        <w:numPr>
+          <w:ilvl w:val="1"/>
+          <w:numId w:val="1"/>
+        </w:numPr>
+        <w:rPr>
+          <w:rFonts w:cs="Times New Roman"/>
+          <w:szCs w:val="26"/>
+        </w:rPr>
+      </w:pPr>
+      <w:r>
+        <w:rPr>
+          <w:rFonts w:cs="Times New Roman"/>
+          <w:szCs w:val="26"/>
+        </w:rPr>
+        <w:t xml:space="preserve">Tuấn Anh: </w:t>
+      </w:r>
+      <w:r>
+        <w:rPr>
+          <w:rFonts w:cs="Times New Roman"/>
+          <w:szCs w:val="26"/>
+        </w:rPr>
+        <w:t>fix API user_data, complete API message (gửi message cho nhóm, gửi message cho người dùng), khi gửi message có thể đính kèm tệp hoặc không, thả reaction cho message, trả lời message, thu hồi message, lấy toàn bộ message của user với user, lấy toàn bộ message trong 1 group chat</w:t>
+      </w:r>
+      <w:r>
+        <w:rPr>
+          <w:rFonts w:cs="Times New Roman"/>
+          <w:szCs w:val="26"/>
+        </w:rPr>
+        <w:t>, đếm số lượng reaction trên 1 message, trả về top 3 reaction trên 1 message, trả về toàn bộ reaction trên 1 message.</w:t>
       </w:r>
     </w:p>
     <w:sectPr>

</xml_diff>